<commit_message>
Revert "Revert "3rd edition""
This reverts commit 1abc7713a8124467079fe99426a49ab1709b8305.
</commit_message>
<xml_diff>
--- a/R-coding-Guideline.docx
+++ b/R-coding-Guideline.docx
@@ -9,51 +9,56 @@
           <w:b/>
         </w:rPr>
       </w:pPr>
-      <w:proofErr w:type="gramStart"/>
       <w:r>
         <w:rPr>
           <w:rFonts w:ascii="Times New Roman" w:hAnsi="Times New Roman"/>
           <w:b/>
         </w:rPr>
-        <w:t>R-coding-requirements</w:t>
-      </w:r>
-      <w:proofErr w:type="gramEnd"/>
-      <w:r>
+        <w:t xml:space="preserve">R-coding-requirements </w:t>
+      </w:r>
+    </w:p>
+    <w:p>
+      <w:pPr>
         <w:rPr>
           <w:rFonts w:ascii="Times New Roman" w:hAnsi="Times New Roman"/>
           <w:b/>
         </w:rPr>
-        <w:t xml:space="preserve"> </w:t>
-      </w:r>
-    </w:p>
-    <w:p>
-      <w:pPr>
-        <w:rPr>
-          <w:rFonts w:ascii="Times New Roman" w:hAnsi="Times New Roman"/>
-          <w:b/>
-        </w:rPr>
-      </w:pPr>
-    </w:p>
-    <w:p>
-      <w:pPr>
-        <w:rPr>
-          <w:rFonts w:ascii="Times New Roman" w:hAnsi="Times New Roman"/>
-        </w:rPr>
-      </w:pPr>
-      <w:proofErr w:type="gramStart"/>
-      <w:r>
-        <w:rPr>
-          <w:rFonts w:ascii="Times New Roman" w:hAnsi="Times New Roman"/>
-        </w:rPr>
-        <w:t>statistical</w:t>
-      </w:r>
-      <w:proofErr w:type="gramEnd"/>
-      <w:r>
-        <w:rPr>
-          <w:rFonts w:ascii="Times New Roman" w:hAnsi="Times New Roman"/>
-        </w:rPr>
-        <w:t xml:space="preserve"> computing can benefit immensely from following all the best practices from software development: source control, documentation, a project plan, scope document, bug tracking/change control, etc.</w:t>
-      </w:r>
+      </w:pPr>
+    </w:p>
+    <w:p>
+      <w:pPr>
+        <w:rPr>
+          <w:rFonts w:ascii="Times New Roman" w:hAnsi="Times New Roman"/>
+        </w:rPr>
+      </w:pPr>
+      <w:r>
+        <w:rPr>
+          <w:rFonts w:ascii="Times New Roman" w:hAnsi="Times New Roman"/>
+        </w:rPr>
+        <w:t>statistical computing can benefit immensely from following all the best practices from software development: source control, documentation, a project plan, scope document, bug tracking/change control, etc.</w:t>
+      </w:r>
+    </w:p>
+    <w:p>
+      <w:pPr>
+        <w:rPr>
+          <w:rFonts w:ascii="Times New Roman" w:hAnsi="Times New Roman"/>
+        </w:rPr>
+      </w:pPr>
+    </w:p>
+    <w:p>
+      <w:pPr>
+        <w:rPr>
+          <w:rFonts w:ascii="Times New Roman" w:hAnsi="Times New Roman"/>
+        </w:rPr>
+      </w:pPr>
+      <w:r>
+        <w:rPr>
+          <w:rFonts w:ascii="Times New Roman" w:hAnsi="Times New Roman"/>
+        </w:rPr>
+        <w:t>new line here…</w:t>
+      </w:r>
+      <w:bookmarkStart w:id="0" w:name="_GoBack"/>
+      <w:bookmarkEnd w:id="0"/>
     </w:p>
     <w:p>
       <w:pPr>
@@ -153,21 +158,7 @@
         <w:rPr>
           <w:rFonts w:ascii="Times New Roman" w:hAnsi="Times New Roman"/>
         </w:rPr>
-        <w:t xml:space="preserve">Use </w:t>
-      </w:r>
-      <w:proofErr w:type="spellStart"/>
-      <w:r>
-        <w:rPr>
-          <w:rFonts w:ascii="Times New Roman" w:hAnsi="Times New Roman"/>
-        </w:rPr>
-        <w:t>Sweave</w:t>
-      </w:r>
-      <w:proofErr w:type="spellEnd"/>
-      <w:r>
-        <w:rPr>
-          <w:rFonts w:ascii="Times New Roman" w:hAnsi="Times New Roman"/>
-        </w:rPr>
-        <w:t xml:space="preserve"> to document R code by its math. </w:t>
+        <w:t xml:space="preserve">Use Sweave to document R code by its math. </w:t>
       </w:r>
     </w:p>
     <w:p>
@@ -351,21 +342,7 @@
         <w:rPr>
           <w:rFonts w:ascii="Times New Roman" w:hAnsi="Times New Roman"/>
         </w:rPr>
-        <w:t xml:space="preserve">Data processing library: functions for data cleaning, quality controlling, </w:t>
-      </w:r>
-      <w:proofErr w:type="gramStart"/>
-      <w:r>
-        <w:rPr>
-          <w:rFonts w:ascii="Times New Roman" w:hAnsi="Times New Roman"/>
-        </w:rPr>
-        <w:t>converting</w:t>
-      </w:r>
-      <w:proofErr w:type="gramEnd"/>
-      <w:r>
-        <w:rPr>
-          <w:rFonts w:ascii="Times New Roman" w:hAnsi="Times New Roman"/>
-        </w:rPr>
-        <w:t xml:space="preserve"> raw data into the data </w:t>
+        <w:t xml:space="preserve">Data processing library: functions for data cleaning, quality controlling, converting raw data into the data </w:t>
       </w:r>
       <w:r>
         <w:rPr>
@@ -494,21 +471,7 @@
         <w:rPr>
           <w:rFonts w:ascii="Times New Roman" w:hAnsi="Times New Roman"/>
         </w:rPr>
-        <w:t xml:space="preserve">Calculation library: functions for (numerical) calculations of power, sample size, other </w:t>
-      </w:r>
-      <w:proofErr w:type="gramStart"/>
-      <w:r>
-        <w:rPr>
-          <w:rFonts w:ascii="Times New Roman" w:hAnsi="Times New Roman"/>
-        </w:rPr>
-        <w:t>meaningful</w:t>
-      </w:r>
-      <w:proofErr w:type="gramEnd"/>
-      <w:r>
-        <w:rPr>
-          <w:rFonts w:ascii="Times New Roman" w:hAnsi="Times New Roman"/>
-        </w:rPr>
-        <w:t xml:space="preserve"> measurements, etc.</w:t>
+        <w:t>Calculation library: functions for (numerical) calculations of power, sample size, other meaningful measurements, etc.</w:t>
       </w:r>
     </w:p>
     <w:p>
@@ -676,24 +639,8 @@
         <w:rPr>
           <w:rFonts w:ascii="Times New Roman" w:hAnsi="Times New Roman"/>
         </w:rPr>
-        <w:t xml:space="preserve">Naming library files: </w:t>
-      </w:r>
-      <w:proofErr w:type="spellStart"/>
-      <w:r>
-        <w:rPr>
-          <w:rFonts w:ascii="Times New Roman" w:hAnsi="Times New Roman"/>
-        </w:rPr>
-        <w:t>libName_title_author_</w:t>
-      </w:r>
-      <w:proofErr w:type="gramStart"/>
-      <w:r>
-        <w:rPr>
-          <w:rFonts w:ascii="Times New Roman" w:hAnsi="Times New Roman"/>
-        </w:rPr>
-        <w:t>date.R</w:t>
-      </w:r>
-      <w:proofErr w:type="spellEnd"/>
-      <w:proofErr w:type="gramEnd"/>
+        <w:t>Naming library files: libName_title_author_date.R</w:t>
+      </w:r>
     </w:p>
     <w:p>
       <w:pPr>
@@ -713,6 +660,7 @@
         <w:rPr>
           <w:rFonts w:ascii="Times New Roman" w:hAnsi="Times New Roman"/>
         </w:rPr>
+        <w:lastRenderedPageBreak/>
         <w:t>List R libraries needed.</w:t>
       </w:r>
     </w:p>
@@ -767,28 +715,13 @@
         <w:rPr>
           <w:rFonts w:ascii="Times New Roman" w:hAnsi="Times New Roman"/>
         </w:rPr>
-        <w:lastRenderedPageBreak/>
         <w:t>T</w:t>
       </w:r>
       <w:r>
         <w:rPr>
           <w:rFonts w:ascii="Times New Roman" w:hAnsi="Times New Roman"/>
         </w:rPr>
-        <w:t>he simpler the better</w:t>
-      </w:r>
-      <w:proofErr w:type="gramStart"/>
-      <w:r>
-        <w:rPr>
-          <w:rFonts w:ascii="Times New Roman" w:hAnsi="Times New Roman"/>
-        </w:rPr>
-        <w:t>;</w:t>
-      </w:r>
-      <w:proofErr w:type="gramEnd"/>
-      <w:r>
-        <w:rPr>
-          <w:rFonts w:ascii="Times New Roman" w:hAnsi="Times New Roman"/>
-        </w:rPr>
-        <w:t xml:space="preserve"> </w:t>
+        <w:t xml:space="preserve">he simpler the better; </w:t>
       </w:r>
       <w:r>
         <w:rPr>
@@ -873,14 +806,7 @@
         <w:rPr>
           <w:rFonts w:ascii="Times New Roman" w:hAnsi="Times New Roman"/>
         </w:rPr>
-        <w:t xml:space="preserve">All function much contain the following commenting format, even </w:t>
-      </w:r>
-      <w:proofErr w:type="gramStart"/>
-      <w:r>
-        <w:rPr>
-          <w:rFonts w:ascii="Times New Roman" w:hAnsi="Times New Roman"/>
-        </w:rPr>
-        <w:t xml:space="preserve">if </w:t>
+        <w:t xml:space="preserve">All function much contain the following commenting format, even if </w:t>
       </w:r>
       <w:r>
         <w:rPr>
@@ -892,14 +818,7 @@
         <w:rPr>
           <w:rFonts w:ascii="Times New Roman" w:hAnsi="Times New Roman"/>
         </w:rPr>
-        <w:t>keeping</w:t>
-      </w:r>
-      <w:proofErr w:type="gramEnd"/>
-      <w:r>
-        <w:rPr>
-          <w:rFonts w:ascii="Times New Roman" w:hAnsi="Times New Roman"/>
-        </w:rPr>
-        <w:t xml:space="preserve"> some of them empty in the beginning of the writing. (Following</w:t>
+        <w:t>keeping some of them empty in the beginning of the writing. (Following</w:t>
       </w:r>
       <w:r>
         <w:rPr>
@@ -1001,15 +920,7 @@
         <w:rPr>
           <w:rFonts w:ascii="Times New Roman" w:hAnsi="Times New Roman"/>
         </w:rPr>
-        <w:t>: O</w:t>
-      </w:r>
-      <w:bookmarkStart w:id="0" w:name="_GoBack"/>
-      <w:bookmarkEnd w:id="0"/>
-      <w:r>
-        <w:rPr>
-          <w:rFonts w:ascii="Times New Roman" w:hAnsi="Times New Roman"/>
-        </w:rPr>
-        <w:t>utput of the function</w:t>
+        <w:t>: Output of the function</w:t>
       </w:r>
     </w:p>
     <w:p>
@@ -1123,21 +1034,7 @@
         <w:rPr>
           <w:rFonts w:ascii="Times New Roman" w:hAnsi="Times New Roman"/>
         </w:rPr>
-        <w:t>: R libraries and functions that this function depends on. (</w:t>
-      </w:r>
-      <w:proofErr w:type="gramStart"/>
-      <w:r>
-        <w:rPr>
-          <w:rFonts w:ascii="Times New Roman" w:hAnsi="Times New Roman"/>
-        </w:rPr>
-        <w:t>optional</w:t>
-      </w:r>
-      <w:proofErr w:type="gramEnd"/>
-      <w:r>
-        <w:rPr>
-          <w:rFonts w:ascii="Times New Roman" w:hAnsi="Times New Roman"/>
-        </w:rPr>
-        <w:t>)</w:t>
+        <w:t>: R libraries and functions that this function depends on. (optional)</w:t>
       </w:r>
     </w:p>
     <w:p>
@@ -1357,24 +1254,8 @@
         <w:rPr>
           <w:rFonts w:ascii="Times New Roman" w:hAnsi="Times New Roman"/>
         </w:rPr>
-        <w:t xml:space="preserve">Write your own functions (and if necessary improve existing functions) in your own files named </w:t>
-      </w:r>
-      <w:proofErr w:type="spellStart"/>
-      <w:r>
-        <w:rPr>
-          <w:rFonts w:ascii="Times New Roman" w:hAnsi="Times New Roman"/>
-        </w:rPr>
-        <w:t>libName_title_author_</w:t>
-      </w:r>
-      <w:proofErr w:type="gramStart"/>
-      <w:r>
-        <w:rPr>
-          <w:rFonts w:ascii="Times New Roman" w:hAnsi="Times New Roman"/>
-        </w:rPr>
-        <w:t>date.R</w:t>
-      </w:r>
-      <w:proofErr w:type="spellEnd"/>
-      <w:proofErr w:type="gramEnd"/>
+        <w:t>Write your own functions (and if necessary improve existing functions) in your own files named libName_title_author_date.R</w:t>
+      </w:r>
     </w:p>
     <w:p>
       <w:pPr>

</xml_diff>